<commit_message>
updated document and forwarded to 404 page if admin is not logged in and tries to remove image
</commit_message>
<xml_diff>
--- a/Documentation/Document1.docx
+++ b/Documentation/Document1.docx
@@ -145,15 +145,7 @@
         </w:numPr>
       </w:pPr>
       <w:r>
-        <w:t>Accept images in .jpg or .</w:t>
-      </w:r>
-      <w:proofErr w:type="spellStart"/>
-      <w:r>
-        <w:t>png</w:t>
-      </w:r>
-      <w:proofErr w:type="spellEnd"/>
-      <w:r>
-        <w:t xml:space="preserve"> format</w:t>
+        <w:t>Accept images in .jpg or .png format</w:t>
       </w:r>
     </w:p>
     <w:p>
@@ -457,15 +449,7 @@
       </w:pPr>
       <w:r>
         <w:lastRenderedPageBreak/>
-        <w:t xml:space="preserve">A </w:t>
-      </w:r>
-      <w:proofErr w:type="spellStart"/>
-      <w:r>
-        <w:t>JSON</w:t>
-      </w:r>
-      <w:proofErr w:type="spellEnd"/>
-      <w:r>
-        <w:t xml:space="preserve"> response with the status and image information(name, caption, upload date, URL)</w:t>
+        <w:t>A JSON response with the status and image information(name, caption, upload date, URL)</w:t>
       </w:r>
     </w:p>
     <w:p/>
@@ -608,6 +592,9 @@
           <w:numId w:val="1"/>
         </w:numPr>
       </w:pPr>
+      <w:r>
+        <w:t>custom 404 error page</w:t>
+      </w:r>
       <w:bookmarkStart w:id="0" w:name="_GoBack"/>
       <w:bookmarkEnd w:id="0"/>
     </w:p>

</xml_diff>